<commit_message>
adding mp3 player accessories products
</commit_message>
<xml_diff>
--- a/images/electronics/portable_sound_&_vision/accessories/headphone,earbuds&accessories/headphones&earbuds/Over-Ear_Headphones/all Over-Ear Headphones.docx
+++ b/images/electronics/portable_sound_&_vision/accessories/headphone,earbuds&accessories/headphones&earbuds/Over-Ear_Headphones/all Over-Ear Headphones.docx
@@ -18,9 +18,9 @@
         <w:tblLook w:val="04A0" w:firstRow="1" w:lastRow="0" w:firstColumn="1" w:lastColumn="0" w:noHBand="0" w:noVBand="1"/>
       </w:tblPr>
       <w:tblGrid>
-        <w:gridCol w:w="607"/>
+        <w:gridCol w:w="609"/>
         <w:gridCol w:w="8204"/>
-        <w:gridCol w:w="7032"/>
+        <w:gridCol w:w="7030"/>
       </w:tblGrid>
       <w:tr>
         <w:tc>
@@ -82,7 +82,15 @@
                 <w:sz w:val="26"/>
                 <w:szCs w:val="26"/>
               </w:rPr>
-              <w:t xml:space="preserve"> F2 RGB Gaming Headset features 7.1 Surround Sound, a noise-cancelling microphone, and LED lights. This over-ear headset is compatible with multiple platforms.</w:t>
+              <w:t xml:space="preserve"> F2 RGB Gaming Headset features 7.1 Surround Sound, a noise-cancelling microphone, and LED lights. This over-ear headset is com</w:t>
+            </w:r>
+            <w:r>
+              <w:rPr>
+                <w:rFonts w:ascii="Leelawadee" w:hAnsi="Leelawadee" w:cs="Leelawadee"/>
+                <w:sz w:val="26"/>
+                <w:szCs w:val="26"/>
+              </w:rPr>
+              <w:t>patible with multiple platforms</w:t>
             </w:r>
           </w:p>
           <w:p>
@@ -511,6 +519,14 @@
                 <w:sz w:val="26"/>
                 <w:szCs w:val="26"/>
               </w:rPr>
+              <w:t>-</w:t>
+            </w:r>
+            <w:r>
+              <w:rPr>
+                <w:rFonts w:ascii="Leelawadee" w:hAnsi="Leelawadee" w:cs="Leelawadee"/>
+                <w:sz w:val="26"/>
+                <w:szCs w:val="26"/>
+              </w:rPr>
               <w:t>Computer Accessories</w:t>
             </w:r>
           </w:p>
@@ -523,6 +539,14 @@
                 <w:szCs w:val="26"/>
               </w:rPr>
             </w:pPr>
+            <w:r>
+              <w:rPr>
+                <w:rFonts w:ascii="Leelawadee" w:hAnsi="Leelawadee" w:cs="Leelawadee"/>
+                <w:sz w:val="26"/>
+                <w:szCs w:val="26"/>
+              </w:rPr>
+              <w:t>-</w:t>
+            </w:r>
             <w:r>
               <w:rPr>
                 <w:rFonts w:ascii="Leelawadee" w:hAnsi="Leelawadee" w:cs="Leelawadee"/>
@@ -1028,13 +1052,17 @@
               <w:spacing w:line="276" w:lineRule="auto"/>
               <w:rPr>
                 <w:rFonts w:ascii="Leelawadee" w:hAnsi="Leelawadee" w:cs="Leelawadee"/>
-                <w:sz w:val="26"/>
-                <w:szCs w:val="26"/>
-              </w:rPr>
-            </w:pPr>
-            <w:r>
-              <w:rPr>
-                <w:rFonts w:ascii="Leelawadee" w:hAnsi="Leelawadee" w:cs="Leelawadee"/>
+                <w:b/>
+                <w:bCs/>
+                <w:sz w:val="26"/>
+                <w:szCs w:val="26"/>
+              </w:rPr>
+            </w:pPr>
+            <w:r>
+              <w:rPr>
+                <w:rFonts w:ascii="Leelawadee" w:hAnsi="Leelawadee" w:cs="Leelawadee"/>
+                <w:b/>
+                <w:bCs/>
                 <w:sz w:val="26"/>
                 <w:szCs w:val="26"/>
               </w:rPr>
@@ -1043,25 +1071,21 @@
           </w:p>
           <w:p>
             <w:pPr>
-              <w:pStyle w:val="ListParagraph"/>
-              <w:numPr>
-                <w:ilvl w:val="0"/>
-                <w:numId w:val="1"/>
-              </w:numPr>
-              <w:spacing w:line="276" w:lineRule="auto"/>
-              <w:rPr>
-                <w:rFonts w:ascii="Leelawadee" w:hAnsi="Leelawadee" w:cs="Leelawadee"/>
-                <w:sz w:val="26"/>
-                <w:szCs w:val="26"/>
-              </w:rPr>
-            </w:pPr>
-            <w:r>
-              <w:rPr>
-                <w:rFonts w:ascii="Leelawadee" w:hAnsi="Leelawadee" w:cs="Leelawadee"/>
-                <w:sz w:val="26"/>
-                <w:szCs w:val="26"/>
-              </w:rPr>
-              <w:t xml:space="preserve">Gaming Evolution: 7.1 Surround Sound: Equipped with 50mm high-precision neodymium audio drivers, </w:t>
+              <w:spacing w:line="276" w:lineRule="auto"/>
+              <w:ind w:left="103"/>
+              <w:rPr>
+                <w:rFonts w:ascii="Leelawadee" w:hAnsi="Leelawadee" w:cs="Leelawadee"/>
+                <w:sz w:val="26"/>
+                <w:szCs w:val="26"/>
+              </w:rPr>
+            </w:pPr>
+            <w:r>
+              <w:rPr>
+                <w:rFonts w:ascii="Leelawadee" w:hAnsi="Leelawadee" w:cs="Leelawadee"/>
+                <w:sz w:val="26"/>
+                <w:szCs w:val="26"/>
+              </w:rPr>
+              <w:t xml:space="preserve">Gaming Evolution: 7.1 Surround Sound: Equipped with 50mm high-precision neodymium audio drivers, this </w:t>
             </w:r>
             <w:r>
               <w:rPr>
@@ -1070,28 +1094,13 @@
                 <w:szCs w:val="26"/>
               </w:rPr>
               <w:lastRenderedPageBreak/>
-              <w:t>this headset delivers immersive 7.1 surround sound. Experience a wide sound field with clear bass, midrange, and treble, allowing you to detect footsteps, dialogue, and explosive rumbles in the game.</w:t>
-            </w:r>
-          </w:p>
-          <w:p>
-            <w:pPr>
-              <w:pStyle w:val="ListParagraph"/>
-              <w:spacing w:line="276" w:lineRule="auto"/>
-              <w:rPr>
-                <w:rFonts w:ascii="Leelawadee" w:hAnsi="Leelawadee" w:cs="Leelawadee"/>
-                <w:sz w:val="26"/>
-                <w:szCs w:val="26"/>
-              </w:rPr>
-            </w:pPr>
-          </w:p>
-          <w:p>
-            <w:pPr>
-              <w:pStyle w:val="ListParagraph"/>
-              <w:numPr>
-                <w:ilvl w:val="0"/>
-                <w:numId w:val="1"/>
-              </w:numPr>
-              <w:spacing w:line="276" w:lineRule="auto"/>
+              <w:t>headset delivers immersive 7.1 surround sound. Experience a wide sound field with clear bass, midrange, and treble, allowing you to detect footsteps, dialogue, and explosive rumbles in the game.</w:t>
+            </w:r>
+          </w:p>
+          <w:p>
+            <w:pPr>
+              <w:spacing w:line="276" w:lineRule="auto"/>
+              <w:ind w:left="103"/>
               <w:rPr>
                 <w:rFonts w:ascii="Leelawadee" w:hAnsi="Leelawadee" w:cs="Leelawadee"/>
                 <w:sz w:val="26"/>
@@ -1110,22 +1119,7 @@
           <w:p>
             <w:pPr>
               <w:spacing w:line="276" w:lineRule="auto"/>
-              <w:ind w:left="360"/>
-              <w:rPr>
-                <w:rFonts w:ascii="Leelawadee" w:hAnsi="Leelawadee" w:cs="Leelawadee"/>
-                <w:sz w:val="26"/>
-                <w:szCs w:val="26"/>
-              </w:rPr>
-            </w:pPr>
-          </w:p>
-          <w:p>
-            <w:pPr>
-              <w:pStyle w:val="ListParagraph"/>
-              <w:numPr>
-                <w:ilvl w:val="0"/>
-                <w:numId w:val="1"/>
-              </w:numPr>
-              <w:spacing w:line="276" w:lineRule="auto"/>
+              <w:ind w:left="103"/>
               <w:rPr>
                 <w:rFonts w:ascii="Leelawadee" w:hAnsi="Leelawadee" w:cs="Leelawadee"/>
                 <w:sz w:val="26"/>
@@ -1143,23 +1137,8 @@
           </w:p>
           <w:p>
             <w:pPr>
-              <w:pStyle w:val="ListParagraph"/>
-              <w:spacing w:line="276" w:lineRule="auto"/>
-              <w:rPr>
-                <w:rFonts w:ascii="Leelawadee" w:hAnsi="Leelawadee" w:cs="Leelawadee"/>
-                <w:sz w:val="26"/>
-                <w:szCs w:val="26"/>
-              </w:rPr>
-            </w:pPr>
-          </w:p>
-          <w:p>
-            <w:pPr>
-              <w:pStyle w:val="ListParagraph"/>
-              <w:numPr>
-                <w:ilvl w:val="0"/>
-                <w:numId w:val="1"/>
-              </w:numPr>
-              <w:spacing w:line="276" w:lineRule="auto"/>
+              <w:spacing w:line="276" w:lineRule="auto"/>
+              <w:ind w:left="103"/>
               <w:rPr>
                 <w:rFonts w:ascii="Leelawadee" w:hAnsi="Leelawadee" w:cs="Leelawadee"/>
                 <w:sz w:val="26"/>
@@ -1177,23 +1156,8 @@
           </w:p>
           <w:p>
             <w:pPr>
-              <w:pStyle w:val="ListParagraph"/>
-              <w:spacing w:line="276" w:lineRule="auto"/>
-              <w:rPr>
-                <w:rFonts w:ascii="Leelawadee" w:hAnsi="Leelawadee" w:cs="Leelawadee"/>
-                <w:sz w:val="26"/>
-                <w:szCs w:val="26"/>
-              </w:rPr>
-            </w:pPr>
-          </w:p>
-          <w:p>
-            <w:pPr>
-              <w:pStyle w:val="ListParagraph"/>
-              <w:numPr>
-                <w:ilvl w:val="0"/>
-                <w:numId w:val="1"/>
-              </w:numPr>
-              <w:spacing w:line="276" w:lineRule="auto"/>
+              <w:spacing w:line="276" w:lineRule="auto"/>
+              <w:ind w:left="103"/>
               <w:jc w:val="both"/>
               <w:rPr>
                 <w:rFonts w:ascii="Leelawadee" w:hAnsi="Leelawadee" w:cs="Leelawadee"/>
@@ -1207,16 +1171,7 @@
                 <w:sz w:val="26"/>
                 <w:szCs w:val="26"/>
               </w:rPr>
-              <w:t xml:space="preserve">RGB Brilliance for Visual Delight: Immerse yourself in </w:t>
-            </w:r>
-            <w:r>
-              <w:rPr>
-                <w:rFonts w:ascii="Leelawadee" w:hAnsi="Leelawadee" w:cs="Leelawadee"/>
-                <w:sz w:val="26"/>
-                <w:szCs w:val="26"/>
-              </w:rPr>
-              <w:lastRenderedPageBreak/>
-              <w:t>captivating visuals with RGB LED effects that enhance your gameplay. The dynamic colors and gaming-inspired design create an exciting illumination that elevates the thrill of your gaming sessions.</w:t>
+              <w:t>RGB Brilliance for Visual Delight: Immerse yourself in captivating visuals with RGB LED effects that enhance your gameplay. The dynamic colors and gaming-inspired design create an exciting illumination that elevates the thrill of your gaming sessions.</w:t>
             </w:r>
           </w:p>
         </w:tc>
@@ -1333,7 +1288,15 @@
                 <w:sz w:val="26"/>
                 <w:szCs w:val="26"/>
               </w:rPr>
-              <w:t xml:space="preserve"> mobile phones, and laptops. These over-ear stereo music headsets feature a micro TF slot and come in blue.</w:t>
+              <w:t xml:space="preserve"> mobile phones, and laptops. These over-ear stereo music headsets feature a</w:t>
+            </w:r>
+            <w:r>
+              <w:rPr>
+                <w:rFonts w:ascii="Leelawadee" w:hAnsi="Leelawadee" w:cs="Leelawadee"/>
+                <w:sz w:val="26"/>
+                <w:szCs w:val="26"/>
+              </w:rPr>
+              <w:t xml:space="preserve"> micro TF slot and come in blue</w:t>
             </w:r>
           </w:p>
           <w:p>
@@ -1436,6 +1399,7 @@
                 <w:sz w:val="26"/>
                 <w:szCs w:val="26"/>
               </w:rPr>
+              <w:lastRenderedPageBreak/>
               <w:t>Brand Name</w:t>
             </w:r>
             <w:r>
@@ -1548,6 +1512,7 @@
                 <w:sz w:val="26"/>
                 <w:szCs w:val="26"/>
               </w:rPr>
+              <w:lastRenderedPageBreak/>
               <w:t xml:space="preserve">Headphones Form Factor: </w:t>
             </w:r>
             <w:r>
@@ -1864,7 +1829,6 @@
                 <w:sz w:val="26"/>
                 <w:szCs w:val="26"/>
               </w:rPr>
-              <w:lastRenderedPageBreak/>
               <w:t>4</w:t>
             </w:r>
           </w:p>
@@ -1911,7 +1875,15 @@
                 <w:sz w:val="26"/>
                 <w:szCs w:val="26"/>
               </w:rPr>
-              <w:t xml:space="preserve"> Quality, SD Card Support, Over-Ear Design, Available in Black.</w:t>
+              <w:t xml:space="preserve"> Quality, SD Card Support, Over</w:t>
+            </w:r>
+            <w:r>
+              <w:rPr>
+                <w:rFonts w:ascii="Leelawadee" w:hAnsi="Leelawadee" w:cs="Leelawadee"/>
+                <w:sz w:val="26"/>
+                <w:szCs w:val="26"/>
+              </w:rPr>
+              <w:t>-Ear Design, Available in Black</w:t>
             </w:r>
           </w:p>
           <w:p>
@@ -2242,6 +2214,7 @@
                 <w:sz w:val="26"/>
                 <w:szCs w:val="26"/>
               </w:rPr>
+              <w:lastRenderedPageBreak/>
               <w:t xml:space="preserve">Age Range Description: </w:t>
             </w:r>
             <w:r>
@@ -2351,19 +2324,22 @@
           </w:p>
           <w:p>
             <w:pPr>
-              <w:pStyle w:val="ListParagraph"/>
-              <w:numPr>
-                <w:ilvl w:val="0"/>
-                <w:numId w:val="3"/>
-              </w:numPr>
-              <w:spacing w:line="276" w:lineRule="auto"/>
-              <w:ind w:left="493"/>
-              <w:rPr>
-                <w:rFonts w:ascii="Leelawadee" w:hAnsi="Leelawadee" w:cs="Leelawadee"/>
-                <w:sz w:val="26"/>
-                <w:szCs w:val="26"/>
-              </w:rPr>
-            </w:pPr>
+              <w:spacing w:line="276" w:lineRule="auto"/>
+              <w:ind w:left="133"/>
+              <w:rPr>
+                <w:rFonts w:ascii="Leelawadee" w:hAnsi="Leelawadee" w:cs="Leelawadee"/>
+                <w:sz w:val="26"/>
+                <w:szCs w:val="26"/>
+              </w:rPr>
+            </w:pPr>
+            <w:r>
+              <w:rPr>
+                <w:rFonts w:ascii="Leelawadee" w:hAnsi="Leelawadee" w:cs="Leelawadee"/>
+                <w:sz w:val="26"/>
+                <w:szCs w:val="26"/>
+              </w:rPr>
+              <w:t>-</w:t>
+            </w:r>
             <w:r>
               <w:rPr>
                 <w:rFonts w:ascii="Leelawadee" w:hAnsi="Leelawadee" w:cs="Leelawadee"/>
@@ -2375,19 +2351,22 @@
           </w:p>
           <w:p>
             <w:pPr>
-              <w:pStyle w:val="ListParagraph"/>
-              <w:numPr>
-                <w:ilvl w:val="0"/>
-                <w:numId w:val="3"/>
-              </w:numPr>
-              <w:spacing w:line="276" w:lineRule="auto"/>
-              <w:ind w:left="493"/>
-              <w:rPr>
-                <w:rFonts w:ascii="Leelawadee" w:hAnsi="Leelawadee" w:cs="Leelawadee"/>
-                <w:sz w:val="26"/>
-                <w:szCs w:val="26"/>
-              </w:rPr>
-            </w:pPr>
+              <w:spacing w:line="276" w:lineRule="auto"/>
+              <w:ind w:left="133"/>
+              <w:rPr>
+                <w:rFonts w:ascii="Leelawadee" w:hAnsi="Leelawadee" w:cs="Leelawadee"/>
+                <w:sz w:val="26"/>
+                <w:szCs w:val="26"/>
+              </w:rPr>
+            </w:pPr>
+            <w:r>
+              <w:rPr>
+                <w:rFonts w:ascii="Leelawadee" w:hAnsi="Leelawadee" w:cs="Leelawadee"/>
+                <w:sz w:val="26"/>
+                <w:szCs w:val="26"/>
+              </w:rPr>
+              <w:t>-</w:t>
+            </w:r>
             <w:r>
               <w:rPr>
                 <w:rFonts w:ascii="Leelawadee" w:hAnsi="Leelawadee" w:cs="Leelawadee"/>
@@ -2399,19 +2378,22 @@
           </w:p>
           <w:p>
             <w:pPr>
-              <w:pStyle w:val="ListParagraph"/>
-              <w:numPr>
-                <w:ilvl w:val="0"/>
-                <w:numId w:val="3"/>
-              </w:numPr>
-              <w:spacing w:line="276" w:lineRule="auto"/>
-              <w:ind w:left="493"/>
-              <w:rPr>
-                <w:rFonts w:ascii="Leelawadee" w:hAnsi="Leelawadee" w:cs="Leelawadee"/>
-                <w:sz w:val="26"/>
-                <w:szCs w:val="26"/>
-              </w:rPr>
-            </w:pPr>
+              <w:spacing w:line="276" w:lineRule="auto"/>
+              <w:ind w:left="133"/>
+              <w:rPr>
+                <w:rFonts w:ascii="Leelawadee" w:hAnsi="Leelawadee" w:cs="Leelawadee"/>
+                <w:sz w:val="26"/>
+                <w:szCs w:val="26"/>
+              </w:rPr>
+            </w:pPr>
+            <w:r>
+              <w:rPr>
+                <w:rFonts w:ascii="Leelawadee" w:hAnsi="Leelawadee" w:cs="Leelawadee"/>
+                <w:sz w:val="26"/>
+                <w:szCs w:val="26"/>
+              </w:rPr>
+              <w:t>-</w:t>
+            </w:r>
             <w:r>
               <w:rPr>
                 <w:rFonts w:ascii="Leelawadee" w:hAnsi="Leelawadee" w:cs="Leelawadee"/>
@@ -2423,19 +2405,22 @@
           </w:p>
           <w:p>
             <w:pPr>
-              <w:pStyle w:val="ListParagraph"/>
-              <w:numPr>
-                <w:ilvl w:val="0"/>
-                <w:numId w:val="3"/>
-              </w:numPr>
-              <w:spacing w:line="276" w:lineRule="auto"/>
-              <w:ind w:left="493"/>
-              <w:rPr>
-                <w:rFonts w:ascii="Leelawadee" w:hAnsi="Leelawadee" w:cs="Leelawadee"/>
-                <w:sz w:val="26"/>
-                <w:szCs w:val="26"/>
-              </w:rPr>
-            </w:pPr>
+              <w:spacing w:line="276" w:lineRule="auto"/>
+              <w:ind w:left="133"/>
+              <w:rPr>
+                <w:rFonts w:ascii="Leelawadee" w:hAnsi="Leelawadee" w:cs="Leelawadee"/>
+                <w:sz w:val="26"/>
+                <w:szCs w:val="26"/>
+              </w:rPr>
+            </w:pPr>
+            <w:r>
+              <w:rPr>
+                <w:rFonts w:ascii="Leelawadee" w:hAnsi="Leelawadee" w:cs="Leelawadee"/>
+                <w:sz w:val="26"/>
+                <w:szCs w:val="26"/>
+              </w:rPr>
+              <w:t>-</w:t>
+            </w:r>
             <w:r>
               <w:rPr>
                 <w:rFonts w:ascii="Leelawadee" w:hAnsi="Leelawadee" w:cs="Leelawadee"/>
@@ -2447,19 +2432,22 @@
           </w:p>
           <w:p>
             <w:pPr>
-              <w:pStyle w:val="ListParagraph"/>
-              <w:numPr>
-                <w:ilvl w:val="0"/>
-                <w:numId w:val="3"/>
-              </w:numPr>
-              <w:spacing w:line="276" w:lineRule="auto"/>
-              <w:ind w:left="493"/>
-              <w:rPr>
-                <w:rFonts w:ascii="Leelawadee" w:hAnsi="Leelawadee" w:cs="Leelawadee"/>
-                <w:sz w:val="26"/>
-                <w:szCs w:val="26"/>
-              </w:rPr>
-            </w:pPr>
+              <w:spacing w:line="276" w:lineRule="auto"/>
+              <w:ind w:left="133"/>
+              <w:rPr>
+                <w:rFonts w:ascii="Leelawadee" w:hAnsi="Leelawadee" w:cs="Leelawadee"/>
+                <w:sz w:val="26"/>
+                <w:szCs w:val="26"/>
+              </w:rPr>
+            </w:pPr>
+            <w:r>
+              <w:rPr>
+                <w:rFonts w:ascii="Leelawadee" w:hAnsi="Leelawadee" w:cs="Leelawadee"/>
+                <w:sz w:val="26"/>
+                <w:szCs w:val="26"/>
+              </w:rPr>
+              <w:t>-</w:t>
+            </w:r>
             <w:r>
               <w:rPr>
                 <w:rFonts w:ascii="Leelawadee" w:hAnsi="Leelawadee" w:cs="Leelawadee"/>
@@ -2471,19 +2459,22 @@
           </w:p>
           <w:p>
             <w:pPr>
-              <w:pStyle w:val="ListParagraph"/>
-              <w:numPr>
-                <w:ilvl w:val="0"/>
-                <w:numId w:val="3"/>
-              </w:numPr>
-              <w:spacing w:line="276" w:lineRule="auto"/>
-              <w:ind w:left="493"/>
-              <w:rPr>
-                <w:rFonts w:ascii="Leelawadee" w:hAnsi="Leelawadee" w:cs="Leelawadee"/>
-                <w:sz w:val="26"/>
-                <w:szCs w:val="26"/>
-              </w:rPr>
-            </w:pPr>
+              <w:spacing w:line="276" w:lineRule="auto"/>
+              <w:ind w:left="133"/>
+              <w:rPr>
+                <w:rFonts w:ascii="Leelawadee" w:hAnsi="Leelawadee" w:cs="Leelawadee"/>
+                <w:sz w:val="26"/>
+                <w:szCs w:val="26"/>
+              </w:rPr>
+            </w:pPr>
+            <w:r>
+              <w:rPr>
+                <w:rFonts w:ascii="Leelawadee" w:hAnsi="Leelawadee" w:cs="Leelawadee"/>
+                <w:sz w:val="26"/>
+                <w:szCs w:val="26"/>
+              </w:rPr>
+              <w:t>-</w:t>
+            </w:r>
             <w:r>
               <w:rPr>
                 <w:rFonts w:ascii="Leelawadee" w:hAnsi="Leelawadee" w:cs="Leelawadee"/>
@@ -2495,19 +2486,22 @@
           </w:p>
           <w:p>
             <w:pPr>
-              <w:pStyle w:val="ListParagraph"/>
-              <w:numPr>
-                <w:ilvl w:val="0"/>
-                <w:numId w:val="3"/>
-              </w:numPr>
-              <w:spacing w:line="276" w:lineRule="auto"/>
-              <w:ind w:left="493"/>
-              <w:rPr>
-                <w:rFonts w:ascii="Leelawadee" w:hAnsi="Leelawadee" w:cs="Leelawadee"/>
-                <w:sz w:val="26"/>
-                <w:szCs w:val="26"/>
-              </w:rPr>
-            </w:pPr>
+              <w:spacing w:line="276" w:lineRule="auto"/>
+              <w:ind w:left="133"/>
+              <w:rPr>
+                <w:rFonts w:ascii="Leelawadee" w:hAnsi="Leelawadee" w:cs="Leelawadee"/>
+                <w:sz w:val="26"/>
+                <w:szCs w:val="26"/>
+              </w:rPr>
+            </w:pPr>
+            <w:r>
+              <w:rPr>
+                <w:rFonts w:ascii="Leelawadee" w:hAnsi="Leelawadee" w:cs="Leelawadee"/>
+                <w:sz w:val="26"/>
+                <w:szCs w:val="26"/>
+              </w:rPr>
+              <w:t>-</w:t>
+            </w:r>
             <w:proofErr w:type="spellStart"/>
             <w:r>
               <w:rPr>
@@ -2579,7 +2573,15 @@
                 <w:sz w:val="26"/>
                 <w:szCs w:val="26"/>
               </w:rPr>
-              <w:t>P39 Wireless Gaming Headphones: Bluetooth headphones compatible with all mobile phones, computers, and Macs. Features a foldable design, AUX line, TF card support, and comes in black.</w:t>
+              <w:t>P39 Wireless Gaming Headphones: Bluetooth headphones compatible with all mobile phones, computers, and Macs. Features a foldable design, AUX line, TF c</w:t>
+            </w:r>
+            <w:r>
+              <w:rPr>
+                <w:rFonts w:ascii="Leelawadee" w:hAnsi="Leelawadee" w:cs="Leelawadee"/>
+                <w:sz w:val="26"/>
+                <w:szCs w:val="26"/>
+              </w:rPr>
+              <w:t>ard support, and comes in black</w:t>
             </w:r>
           </w:p>
           <w:p>
@@ -2904,8 +2906,6 @@
               </w:rPr>
               <w:t>Adult</w:t>
             </w:r>
-            <w:bookmarkStart w:id="0" w:name="_GoBack"/>
-            <w:bookmarkEnd w:id="0"/>
           </w:p>
         </w:tc>
       </w:tr>
@@ -2995,7 +2995,17 @@
                 <w:sz w:val="26"/>
                 <w:szCs w:val="26"/>
               </w:rPr>
-              <w:t>Comfortable Design: Made with skin-friendly protein material, these headphones offer a soft, comfortable fit, allowing for extended wear without discomfort.</w:t>
+              <w:t>Comfortable Design: Made with skin-friendly protein material, these head</w:t>
+            </w:r>
+            <w:bookmarkStart w:id="0" w:name="_GoBack"/>
+            <w:bookmarkEnd w:id="0"/>
+            <w:r>
+              <w:rPr>
+                <w:rFonts w:ascii="Leelawadee" w:hAnsi="Leelawadee" w:cs="Leelawadee"/>
+                <w:sz w:val="26"/>
+                <w:szCs w:val="26"/>
+              </w:rPr>
+              <w:t>phones offer a soft, comfortable fit, allowing for extended wear without discomfort.</w:t>
             </w:r>
           </w:p>
           <w:p>
@@ -3031,7 +3041,16 @@
                 <w:sz w:val="26"/>
                 <w:szCs w:val="26"/>
               </w:rPr>
-              <w:t>Ideal Gift: A great present for Christmas, Valentine's Day, Children's Day, or birthdays. Suitable for office work, sports, school, and travel. Portable: Lightweight and compact, making them easy to carry and store.</w:t>
+              <w:t xml:space="preserve">Ideal Gift: A great present for Christmas, Valentine's Day, Children's Day, or birthdays. Suitable for office work, sports, school, and travel. Portable: Lightweight and </w:t>
+            </w:r>
+            <w:r>
+              <w:rPr>
+                <w:rFonts w:ascii="Leelawadee" w:hAnsi="Leelawadee" w:cs="Leelawadee"/>
+                <w:sz w:val="26"/>
+                <w:szCs w:val="26"/>
+              </w:rPr>
+              <w:lastRenderedPageBreak/>
+              <w:t>compact, making them easy to carry and store.</w:t>
             </w:r>
           </w:p>
         </w:tc>
@@ -4258,7 +4277,7 @@
 </file>
 
 <file path=customXml/itemProps1.xml><?xml version="1.0" encoding="utf-8"?>
-<ds:datastoreItem xmlns:ds="http://schemas.openxmlformats.org/officeDocument/2006/customXml" ds:itemID="{46810DD4-FA16-4ECA-83AA-89260A111500}">
+<ds:datastoreItem xmlns:ds="http://schemas.openxmlformats.org/officeDocument/2006/customXml" ds:itemID="{040F51EC-F9BE-4AC8-86D5-A510C4C230B3}">
   <ds:schemaRefs>
     <ds:schemaRef ds:uri="http://schemas.openxmlformats.org/officeDocument/2006/bibliography"/>
   </ds:schemaRefs>

</xml_diff>